<commit_message>
add : Đặc tả usecase "Tạo thông tin mặt hàng"
</commit_message>
<xml_diff>
--- a/Homework03/20215041-DuongVanGioi/Đặc tả usecase [Tạo thông tin mặt hàng].docx
+++ b/Homework03/20215041-DuongVanGioi/Đặc tả usecase [Tạo thông tin mặt hàng].docx
@@ -2,7 +2,41 @@
 <file path=word/document.xml><?xml version="1.0" encoding="utf-8"?>
 <w:document xmlns:wpc="http://schemas.microsoft.com/office/word/2010/wordprocessingCanvas" xmlns:cx="http://schemas.microsoft.com/office/drawing/2014/chartex" xmlns:cx1="http://schemas.microsoft.com/office/drawing/2015/9/8/chartex" xmlns:cx2="http://schemas.microsoft.com/office/drawing/2015/10/21/chartex" xmlns:cx3="http://schemas.microsoft.com/office/drawing/2016/5/9/chartex" xmlns:cx4="http://schemas.microsoft.com/office/drawing/2016/5/10/chartex" xmlns:cx5="http://schemas.microsoft.com/office/drawing/2016/5/11/chartex" xmlns:cx6="http://schemas.microsoft.com/office/drawing/2016/5/12/chartex" xmlns:cx7="http://schemas.microsoft.com/office/drawing/2016/5/13/chartex" xmlns:cx8="http://schemas.microsoft.com/office/drawing/2016/5/14/chartex" xmlns:mc="http://schemas.openxmlformats.org/markup-compatibility/2006" xmlns:aink="http://schemas.microsoft.com/office/drawing/2016/ink" xmlns:am3d="http://schemas.microsoft.com/office/drawing/2017/model3d" xmlns:o="urn:schemas-microsoft-com:office:office" xmlns:oel="http://schemas.microsoft.com/office/2019/extlst" xmlns:r="http://schemas.openxmlformats.org/officeDocument/2006/relationships" xmlns:m="http://schemas.openxmlformats.org/officeDocument/2006/math" xmlns:v="urn:schemas-microsoft-com:vml" xmlns:wp14="http://schemas.microsoft.com/office/word/2010/wordprocessingDrawing" xmlns:wp="http://schemas.openxmlformats.org/drawingml/2006/wordprocessingDrawing" xmlns:w10="urn:schemas-microsoft-com:office:word" xmlns:w="http://schemas.openxmlformats.org/wordprocessingml/2006/main" xmlns:w14="http://schemas.microsoft.com/office/word/2010/wordml" xmlns:w15="http://schemas.microsoft.com/office/word/2012/wordml" xmlns:w16cex="http://schemas.microsoft.com/office/word/2018/wordml/cex" xmlns:w16cid="http://schemas.microsoft.com/office/word/2016/wordml/cid" xmlns:w16="http://schemas.microsoft.com/office/word/2018/wordml" xmlns:w16sdtdh="http://schemas.microsoft.com/office/word/2020/wordml/sdtdatahash" xmlns:w16se="http://schemas.microsoft.com/office/word/2015/wordml/symex" xmlns:wpg="http://schemas.microsoft.com/office/word/2010/wordprocessingGroup" xmlns:wpi="http://schemas.microsoft.com/office/word/2010/wordprocessingInk" xmlns:wne="http://schemas.microsoft.com/office/word/2006/wordml" xmlns:wps="http://schemas.microsoft.com/office/word/2010/wordprocessingShape" mc:Ignorable="w14 w15 w16se w16cid w16 w16cex w16sdtdh wp14">
   <w:body>
-    <w:p/>
+    <w:p>
+      <w:pPr>
+        <w:rPr>
+          <w:noProof/>
+          <w:lang w:val="vi-VN"/>
+        </w:rPr>
+      </w:pPr>
+      <w:r>
+        <w:rPr>
+          <w:noProof/>
+        </w:rPr>
+        <w:t>Dương</w:t>
+      </w:r>
+      <w:r>
+        <w:rPr>
+          <w:noProof/>
+          <w:lang w:val="vi-VN"/>
+        </w:rPr>
+        <w:t xml:space="preserve"> Văn Giới -20215041</w:t>
+      </w:r>
+    </w:p>
+    <w:p>
+      <w:pPr>
+        <w:rPr>
+          <w:lang w:val="vi-VN"/>
+        </w:rPr>
+      </w:pPr>
+      <w:r>
+        <w:rPr>
+          <w:noProof/>
+          <w:lang w:val="vi-VN"/>
+        </w:rPr>
+        <w:t>Nhóm 12</w:t>
+      </w:r>
+    </w:p>
     <w:p>
       <w:pPr>
         <w:pStyle w:val="Heading1"/>
@@ -2582,10 +2616,18 @@
           <w:lang w:val="vi-VN"/>
         </w:rPr>
         <w:drawing>
-          <wp:inline distT="0" distB="0" distL="0" distR="0" wp14:anchorId="707A8070" wp14:editId="3E0049F1">
-            <wp:extent cx="4983480" cy="6647575"/>
-            <wp:effectExtent l="0" t="0" r="7620" b="1270"/>
-            <wp:docPr id="1514118454" name="Picture 2"/>
+          <wp:anchor distT="0" distB="0" distL="114300" distR="114300" simplePos="0" relativeHeight="251659264" behindDoc="0" locked="0" layoutInCell="1" allowOverlap="1" wp14:anchorId="52438DA9" wp14:editId="19C3724A">
+            <wp:simplePos x="0" y="0"/>
+            <wp:positionH relativeFrom="column">
+              <wp:posOffset>2164715</wp:posOffset>
+            </wp:positionH>
+            <wp:positionV relativeFrom="paragraph">
+              <wp:posOffset>17780</wp:posOffset>
+            </wp:positionV>
+            <wp:extent cx="3879850" cy="3552825"/>
+            <wp:effectExtent l="0" t="0" r="6350" b="9525"/>
+            <wp:wrapNone/>
+            <wp:docPr id="519803028" name="Picture 2"/>
             <wp:cNvGraphicFramePr>
               <a:graphicFrameLocks xmlns:a="http://schemas.openxmlformats.org/drawingml/2006/main" noChangeAspect="1"/>
             </wp:cNvGraphicFramePr>
@@ -2614,7 +2656,7 @@
                   <pic:spPr bwMode="auto">
                     <a:xfrm>
                       <a:off x="0" y="0"/>
-                      <a:ext cx="4985030" cy="6649643"/>
+                      <a:ext cx="3879850" cy="3552825"/>
                     </a:xfrm>
                     <a:prstGeom prst="rect">
                       <a:avLst/>
@@ -2627,7 +2669,69 @@
                 </pic:pic>
               </a:graphicData>
             </a:graphic>
-          </wp:inline>
+          </wp:anchor>
+        </w:drawing>
+      </w:r>
+      <w:r>
+        <w:rPr>
+          <w:noProof/>
+          <w:lang w:val="vi-VN"/>
+        </w:rPr>
+        <w:drawing>
+          <wp:anchor distT="0" distB="0" distL="114300" distR="114300" simplePos="0" relativeHeight="251658240" behindDoc="1" locked="0" layoutInCell="1" allowOverlap="1" wp14:anchorId="707A8070" wp14:editId="28AD7012">
+            <wp:simplePos x="0" y="0"/>
+            <wp:positionH relativeFrom="column">
+              <wp:posOffset>-470535</wp:posOffset>
+            </wp:positionH>
+            <wp:positionV relativeFrom="paragraph">
+              <wp:posOffset>160655</wp:posOffset>
+            </wp:positionV>
+            <wp:extent cx="2499208" cy="3333750"/>
+            <wp:effectExtent l="0" t="0" r="0" b="0"/>
+            <wp:wrapNone/>
+            <wp:docPr id="1514118454" name="Picture 2"/>
+            <wp:cNvGraphicFramePr>
+              <a:graphicFrameLocks xmlns:a="http://schemas.openxmlformats.org/drawingml/2006/main" noChangeAspect="1"/>
+            </wp:cNvGraphicFramePr>
+            <a:graphic xmlns:a="http://schemas.openxmlformats.org/drawingml/2006/main">
+              <a:graphicData uri="http://schemas.openxmlformats.org/drawingml/2006/picture">
+                <pic:pic xmlns:pic="http://schemas.openxmlformats.org/drawingml/2006/picture">
+                  <pic:nvPicPr>
+                    <pic:cNvPr id="0" name="Picture 2"/>
+                    <pic:cNvPicPr>
+                      <a:picLocks noChangeAspect="1" noChangeArrowheads="1"/>
+                    </pic:cNvPicPr>
+                  </pic:nvPicPr>
+                  <pic:blipFill>
+                    <a:blip r:embed="rId8">
+                      <a:extLst>
+                        <a:ext uri="{28A0092B-C50C-407E-A947-70E740481C1C}">
+                          <a14:useLocalDpi xmlns:a14="http://schemas.microsoft.com/office/drawing/2010/main" val="0"/>
+                        </a:ext>
+                      </a:extLst>
+                    </a:blip>
+                    <a:srcRect/>
+                    <a:stretch>
+                      <a:fillRect/>
+                    </a:stretch>
+                  </pic:blipFill>
+                  <pic:spPr bwMode="auto">
+                    <a:xfrm>
+                      <a:off x="0" y="0"/>
+                      <a:ext cx="2499208" cy="3333750"/>
+                    </a:xfrm>
+                    <a:prstGeom prst="rect">
+                      <a:avLst/>
+                    </a:prstGeom>
+                    <a:noFill/>
+                    <a:ln>
+                      <a:noFill/>
+                    </a:ln>
+                  </pic:spPr>
+                </pic:pic>
+              </a:graphicData>
+            </a:graphic>
+          </wp:anchor>
         </w:drawing>
       </w:r>
     </w:p>

</xml_diff>

<commit_message>
modify : Đặc tả usecase "Tạo thông tin mặt hàng"
</commit_message>
<xml_diff>
--- a/Homework03/20215041-DuongVanGioi/Đặc tả usecase [Tạo thông tin mặt hàng].docx
+++ b/Homework03/20215041-DuongVanGioi/Đặc tả usecase [Tạo thông tin mặt hàng].docx
@@ -1224,6 +1224,7 @@
                     <w:rPr>
                       <w:sz w:val="19"/>
                       <w:szCs w:val="19"/>
+                      <w:lang w:val="vi-VN"/>
                     </w:rPr>
                   </w:pPr>
                   <w:r>
@@ -1231,7 +1232,106 @@
                       <w:sz w:val="19"/>
                       <w:szCs w:val="19"/>
                     </w:rPr>
-                    <w:t>gọi use case “” kèm email của khách đăng nhập</w:t>
+                    <w:t>Lưu</w:t>
+                  </w:r>
+                  <w:r>
+                    <w:rPr>
+                      <w:sz w:val="19"/>
+                      <w:szCs w:val="19"/>
+                      <w:lang w:val="vi-VN"/>
+                    </w:rPr>
+                    <w:t xml:space="preserve"> vào csdl</w:t>
+                  </w:r>
+                </w:p>
+              </w:tc>
+            </w:tr>
+            <w:tr>
+              <w:tc>
+                <w:tcPr>
+                  <w:tcW w:w="579" w:type="dxa"/>
+                </w:tcPr>
+                <w:p>
+                  <w:pPr>
+                    <w:numPr>
+                      <w:ilvl w:val="0"/>
+                      <w:numId w:val="1"/>
+                    </w:numPr>
+                    <w:spacing w:before="120"/>
+                    <w:jc w:val="center"/>
+                    <w:rPr>
+                      <w:sz w:val="19"/>
+                      <w:szCs w:val="19"/>
+                    </w:rPr>
+                  </w:pPr>
+                </w:p>
+              </w:tc>
+              <w:tc>
+                <w:tcPr>
+                  <w:tcW w:w="1656" w:type="dxa"/>
+                  <w:tcBorders>
+                    <w:right w:val="nil"/>
+                  </w:tcBorders>
+                </w:tcPr>
+                <w:p>
+                  <w:pPr>
+                    <w:widowControl w:val="0"/>
+                    <w:spacing w:after="40"/>
+                    <w:ind w:left="105"/>
+                    <w:rPr>
+                      <w:sz w:val="19"/>
+                      <w:szCs w:val="19"/>
+                      <w:lang w:val="vi-VN"/>
+                    </w:rPr>
+                  </w:pPr>
+                  <w:r>
+                    <w:rPr>
+                      <w:sz w:val="19"/>
+                      <w:szCs w:val="19"/>
+                    </w:rPr>
+                    <w:t>Hệ</w:t>
+                  </w:r>
+                  <w:r>
+                    <w:rPr>
+                      <w:sz w:val="19"/>
+                      <w:szCs w:val="19"/>
+                      <w:lang w:val="vi-VN"/>
+                    </w:rPr>
+                    <w:t xml:space="preserve"> thống</w:t>
+                  </w:r>
+                </w:p>
+              </w:tc>
+              <w:tc>
+                <w:tcPr>
+                  <w:tcW w:w="4173" w:type="dxa"/>
+                  <w:tcBorders>
+                    <w:left w:val="nil"/>
+                  </w:tcBorders>
+                </w:tcPr>
+                <w:p>
+                  <w:pPr>
+                    <w:widowControl w:val="0"/>
+                    <w:spacing w:after="40"/>
+                    <w:ind w:left="105"/>
+                    <w:rPr>
+                      <w:sz w:val="19"/>
+                      <w:szCs w:val="19"/>
+                      <w:lang w:val="vi-VN"/>
+                    </w:rPr>
+                  </w:pPr>
+                  <w:r>
+                    <w:rPr>
+                      <w:sz w:val="19"/>
+                      <w:szCs w:val="19"/>
+                    </w:rPr>
+                    <w:t>Hiển</w:t>
+                  </w:r>
+                  <w:r>
+                    <w:rPr>
+                      <w:sz w:val="19"/>
+                      <w:szCs w:val="19"/>
+                      <w:lang w:val="vi-VN"/>
+                    </w:rPr>
+                    <w:t xml:space="preserve"> thi trang chính của site</w:t>
                   </w:r>
                 </w:p>
               </w:tc>
@@ -1606,6 +1706,7 @@
                     <w:rPr>
                       <w:sz w:val="19"/>
                       <w:szCs w:val="19"/>
+                      <w:lang w:val="vi-VN"/>
                     </w:rPr>
                   </w:pPr>
                   <w:r>
@@ -1613,7 +1714,325 @@
                       <w:sz w:val="19"/>
                       <w:szCs w:val="19"/>
                     </w:rPr>
-                    <w:t>thông báo lỗi:  Mặt hàng này đã tồn tại</w:t>
+                    <w:t>Thông</w:t>
+                  </w:r>
+                  <w:r>
+                    <w:rPr>
+                      <w:sz w:val="19"/>
+                      <w:szCs w:val="19"/>
+                      <w:lang w:val="vi-VN"/>
+                    </w:rPr>
+                    <w:t xml:space="preserve"> báo mặt hàng tồn tại và hỏi site nhập khẩu có muốn chỉnh sửa không</w:t>
+                  </w:r>
+                </w:p>
+              </w:tc>
+            </w:tr>
+            <w:tr>
+              <w:tc>
+                <w:tcPr>
+                  <w:tcW w:w="663" w:type="dxa"/>
+                </w:tcPr>
+                <w:p>
+                  <w:pPr>
+                    <w:spacing w:after="40"/>
+                    <w:ind w:left="113"/>
+                    <w:jc w:val="center"/>
+                    <w:rPr>
+                      <w:sz w:val="19"/>
+                      <w:szCs w:val="19"/>
+                      <w:lang w:val="vi-VN"/>
+                    </w:rPr>
+                  </w:pPr>
+                  <w:r>
+                    <w:rPr>
+                      <w:sz w:val="19"/>
+                      <w:szCs w:val="19"/>
+                    </w:rPr>
+                    <w:t>8a</w:t>
+                  </w:r>
+                  <w:r>
+                    <w:rPr>
+                      <w:sz w:val="19"/>
+                      <w:szCs w:val="19"/>
+                      <w:lang w:val="vi-VN"/>
+                    </w:rPr>
+                    <w:t>.</w:t>
+                  </w:r>
+                </w:p>
+              </w:tc>
+              <w:tc>
+                <w:tcPr>
+                  <w:tcW w:w="1643" w:type="dxa"/>
+                  <w:tcBorders>
+                    <w:right w:val="nil"/>
+                  </w:tcBorders>
+                </w:tcPr>
+                <w:p>
+                  <w:pPr>
+                    <w:widowControl w:val="0"/>
+                    <w:ind w:left="113"/>
+                    <w:rPr>
+                      <w:sz w:val="19"/>
+                      <w:szCs w:val="19"/>
+                      <w:lang w:val="vi-VN"/>
+                    </w:rPr>
+                  </w:pPr>
+                  <w:r>
+                    <w:rPr>
+                      <w:sz w:val="19"/>
+                      <w:szCs w:val="19"/>
+                    </w:rPr>
+                    <w:t>Site</w:t>
+                  </w:r>
+                  <w:r>
+                    <w:rPr>
+                      <w:sz w:val="19"/>
+                      <w:szCs w:val="19"/>
+                      <w:lang w:val="vi-VN"/>
+                    </w:rPr>
+                    <w:t xml:space="preserve"> nhập khẩu</w:t>
+                  </w:r>
+                </w:p>
+              </w:tc>
+              <w:tc>
+                <w:tcPr>
+                  <w:tcW w:w="4102" w:type="dxa"/>
+                  <w:tcBorders>
+                    <w:left w:val="nil"/>
+                  </w:tcBorders>
+                </w:tcPr>
+                <w:p>
+                  <w:pPr>
+                    <w:widowControl w:val="0"/>
+                    <w:ind w:left="113"/>
+                    <w:rPr>
+                      <w:sz w:val="19"/>
+                      <w:szCs w:val="19"/>
+                      <w:lang w:val="vi-VN"/>
+                    </w:rPr>
+                  </w:pPr>
+                  <w:r>
+                    <w:rPr>
+                      <w:sz w:val="19"/>
+                      <w:szCs w:val="19"/>
+                    </w:rPr>
+                    <w:t>Lựa</w:t>
+                  </w:r>
+                  <w:r>
+                    <w:rPr>
+                      <w:sz w:val="19"/>
+                      <w:szCs w:val="19"/>
+                      <w:lang w:val="vi-VN"/>
+                    </w:rPr>
+                    <w:t xml:space="preserve"> chọn</w:t>
+                  </w:r>
+                </w:p>
+              </w:tc>
+            </w:tr>
+            <w:tr>
+              <w:tc>
+                <w:tcPr>
+                  <w:tcW w:w="663" w:type="dxa"/>
+                </w:tcPr>
+                <w:p>
+                  <w:pPr>
+                    <w:spacing w:after="40"/>
+                    <w:ind w:left="113"/>
+                    <w:jc w:val="center"/>
+                    <w:rPr>
+                      <w:sz w:val="19"/>
+                      <w:szCs w:val="19"/>
+                      <w:lang w:val="vi-VN"/>
+                    </w:rPr>
+                  </w:pPr>
+                  <w:r>
+                    <w:rPr>
+                      <w:sz w:val="19"/>
+                      <w:szCs w:val="19"/>
+                    </w:rPr>
+                    <w:t>9a</w:t>
+                  </w:r>
+                  <w:r>
+                    <w:rPr>
+                      <w:sz w:val="19"/>
+                      <w:szCs w:val="19"/>
+                      <w:lang w:val="vi-VN"/>
+                    </w:rPr>
+                    <w:t>.</w:t>
+                  </w:r>
+                </w:p>
+              </w:tc>
+              <w:tc>
+                <w:tcPr>
+                  <w:tcW w:w="1643" w:type="dxa"/>
+                  <w:tcBorders>
+                    <w:right w:val="nil"/>
+                  </w:tcBorders>
+                </w:tcPr>
+                <w:p>
+                  <w:pPr>
+                    <w:widowControl w:val="0"/>
+                    <w:ind w:left="113"/>
+                    <w:rPr>
+                      <w:sz w:val="19"/>
+                      <w:szCs w:val="19"/>
+                      <w:lang w:val="vi-VN"/>
+                    </w:rPr>
+                  </w:pPr>
+                  <w:r>
+                    <w:rPr>
+                      <w:sz w:val="19"/>
+                      <w:szCs w:val="19"/>
+                    </w:rPr>
+                    <w:t>Hệ</w:t>
+                  </w:r>
+                  <w:r>
+                    <w:rPr>
+                      <w:sz w:val="19"/>
+                      <w:szCs w:val="19"/>
+                      <w:lang w:val="vi-VN"/>
+                    </w:rPr>
+                    <w:t xml:space="preserve"> thống</w:t>
+                  </w:r>
+                </w:p>
+              </w:tc>
+              <w:tc>
+                <w:tcPr>
+                  <w:tcW w:w="4102" w:type="dxa"/>
+                  <w:tcBorders>
+                    <w:left w:val="nil"/>
+                  </w:tcBorders>
+                </w:tcPr>
+                <w:p>
+                  <w:pPr>
+                    <w:widowControl w:val="0"/>
+                    <w:ind w:left="113"/>
+                    <w:rPr>
+                      <w:sz w:val="19"/>
+                      <w:szCs w:val="19"/>
+                      <w:lang w:val="vi-VN"/>
+                    </w:rPr>
+                  </w:pPr>
+                  <w:r>
+                    <w:rPr>
+                      <w:sz w:val="19"/>
+                      <w:szCs w:val="19"/>
+                      <w:lang w:val="vi-VN"/>
+                    </w:rPr>
+                    <w:t>Hiện</w:t>
+                  </w:r>
+                  <w:r>
+                    <w:rPr>
+                      <w:sz w:val="19"/>
+                      <w:szCs w:val="19"/>
+                      <w:lang w:val="vi-VN"/>
+                    </w:rPr>
+                    <w:t xml:space="preserve"> màn hình chỉnh sửa thông tin mặt hàng tương ứng</w:t>
+                  </w:r>
+                </w:p>
+                <w:p>
+                  <w:pPr>
+                    <w:widowControl w:val="0"/>
+                    <w:rPr>
+                      <w:sz w:val="19"/>
+                      <w:szCs w:val="19"/>
+                      <w:lang w:val="vi-VN"/>
+                    </w:rPr>
+                  </w:pPr>
+                </w:p>
+              </w:tc>
+            </w:tr>
+            <w:tr>
+              <w:tc>
+                <w:tcPr>
+                  <w:tcW w:w="663" w:type="dxa"/>
+                </w:tcPr>
+                <w:p>
+                  <w:pPr>
+                    <w:spacing w:after="40"/>
+                    <w:ind w:left="113"/>
+                    <w:jc w:val="center"/>
+                    <w:rPr>
+                      <w:sz w:val="19"/>
+                      <w:szCs w:val="19"/>
+                      <w:lang w:val="vi-VN"/>
+                    </w:rPr>
+                  </w:pPr>
+                  <w:r>
+                    <w:rPr>
+                      <w:sz w:val="19"/>
+                      <w:szCs w:val="19"/>
+                    </w:rPr>
+                    <w:t>9b</w:t>
+                  </w:r>
+                  <w:r>
+                    <w:rPr>
+                      <w:sz w:val="19"/>
+                      <w:szCs w:val="19"/>
+                      <w:lang w:val="vi-VN"/>
+                    </w:rPr>
+                    <w:t xml:space="preserve">. </w:t>
+                  </w:r>
+                </w:p>
+              </w:tc>
+              <w:tc>
+                <w:tcPr>
+                  <w:tcW w:w="1643" w:type="dxa"/>
+                  <w:tcBorders>
+                    <w:right w:val="nil"/>
+                  </w:tcBorders>
+                </w:tcPr>
+                <w:p>
+                  <w:pPr>
+                    <w:widowControl w:val="0"/>
+                    <w:ind w:left="113"/>
+                    <w:rPr>
+                      <w:sz w:val="19"/>
+                      <w:szCs w:val="19"/>
+                      <w:lang w:val="vi-VN"/>
+                    </w:rPr>
+                  </w:pPr>
+                  <w:r>
+                    <w:rPr>
+                      <w:sz w:val="19"/>
+                      <w:szCs w:val="19"/>
+                    </w:rPr>
+                    <w:t>Hệ</w:t>
+                  </w:r>
+                  <w:r>
+                    <w:rPr>
+                      <w:sz w:val="19"/>
+                      <w:szCs w:val="19"/>
+                      <w:lang w:val="vi-VN"/>
+                    </w:rPr>
+                    <w:t xml:space="preserve"> thống </w:t>
+                  </w:r>
+                </w:p>
+              </w:tc>
+              <w:tc>
+                <w:tcPr>
+                  <w:tcW w:w="4102" w:type="dxa"/>
+                  <w:tcBorders>
+                    <w:left w:val="nil"/>
+                  </w:tcBorders>
+                </w:tcPr>
+                <w:p>
+                  <w:pPr>
+                    <w:widowControl w:val="0"/>
+                    <w:ind w:left="113"/>
+                    <w:rPr>
+                      <w:sz w:val="19"/>
+                      <w:szCs w:val="19"/>
+                      <w:lang w:val="vi-VN"/>
+                    </w:rPr>
+                  </w:pPr>
+                  <w:r>
+                    <w:rPr>
+                      <w:sz w:val="19"/>
+                      <w:szCs w:val="19"/>
+                      <w:lang w:val="vi-VN"/>
+                    </w:rPr>
+                    <w:t>Hiển thị  giao diện tạo mặt hàng ( bước 2)</w:t>
                   </w:r>
                 </w:p>
               </w:tc>
@@ -1636,6 +2055,7 @@
                 <w:color w:val="000000"/>
                 <w:sz w:val="19"/>
                 <w:szCs w:val="19"/>
+                <w:lang w:val="vi-VN"/>
               </w:rPr>
             </w:pPr>
           </w:p>
@@ -2616,18 +3036,10 @@
           <w:lang w:val="vi-VN"/>
         </w:rPr>
         <w:drawing>
-          <wp:anchor distT="0" distB="0" distL="114300" distR="114300" simplePos="0" relativeHeight="251659264" behindDoc="0" locked="0" layoutInCell="1" allowOverlap="1" wp14:anchorId="52438DA9" wp14:editId="19C3724A">
-            <wp:simplePos x="0" y="0"/>
-            <wp:positionH relativeFrom="column">
-              <wp:posOffset>2164715</wp:posOffset>
-            </wp:positionH>
-            <wp:positionV relativeFrom="paragraph">
-              <wp:posOffset>17780</wp:posOffset>
-            </wp:positionV>
-            <wp:extent cx="3879850" cy="3552825"/>
-            <wp:effectExtent l="0" t="0" r="6350" b="9525"/>
-            <wp:wrapNone/>
-            <wp:docPr id="519803028" name="Picture 2"/>
+          <wp:inline distT="0" distB="0" distL="0" distR="0" wp14:anchorId="6B366A6E" wp14:editId="4CAB74C6">
+            <wp:extent cx="5772150" cy="5276850"/>
+            <wp:effectExtent l="190500" t="190500" r="190500" b="190500"/>
+            <wp:docPr id="1302457572" name="Picture 4"/>
             <wp:cNvGraphicFramePr>
               <a:graphicFrameLocks xmlns:a="http://schemas.openxmlformats.org/drawingml/2006/main" noChangeAspect="1"/>
             </wp:cNvGraphicFramePr>
@@ -2635,7 +3047,7 @@
               <a:graphicData uri="http://schemas.openxmlformats.org/drawingml/2006/picture">
                 <pic:pic xmlns:pic="http://schemas.openxmlformats.org/drawingml/2006/picture">
                   <pic:nvPicPr>
-                    <pic:cNvPr id="0" name="Picture 2"/>
+                    <pic:cNvPr id="0" name="Picture 4"/>
                     <pic:cNvPicPr>
                       <a:picLocks noChangeAspect="1" noChangeArrowheads="1"/>
                     </pic:cNvPicPr>
@@ -2656,82 +3068,26 @@
                   <pic:spPr bwMode="auto">
                     <a:xfrm>
                       <a:off x="0" y="0"/>
-                      <a:ext cx="3879850" cy="3552825"/>
+                      <a:ext cx="5772150" cy="5276850"/>
                     </a:xfrm>
                     <a:prstGeom prst="rect">
                       <a:avLst/>
                     </a:prstGeom>
-                    <a:noFill/>
                     <a:ln>
                       <a:noFill/>
                     </a:ln>
+                    <a:effectLst>
+                      <a:outerShdw blurRad="190500" algn="tl" rotWithShape="0">
+                        <a:srgbClr val="000000">
+                          <a:alpha val="70000"/>
+                        </a:srgbClr>
+                      </a:outerShdw>
+                    </a:effectLst>
                   </pic:spPr>
                 </pic:pic>
               </a:graphicData>
             </a:graphic>
-          </wp:anchor>
-        </w:drawing>
-      </w:r>
-      <w:r>
-        <w:rPr>
-          <w:noProof/>
-          <w:lang w:val="vi-VN"/>
-        </w:rPr>
-        <w:drawing>
-          <wp:anchor distT="0" distB="0" distL="114300" distR="114300" simplePos="0" relativeHeight="251658240" behindDoc="1" locked="0" layoutInCell="1" allowOverlap="1" wp14:anchorId="707A8070" wp14:editId="28AD7012">
-            <wp:simplePos x="0" y="0"/>
-            <wp:positionH relativeFrom="column">
-              <wp:posOffset>-470535</wp:posOffset>
-            </wp:positionH>
-            <wp:positionV relativeFrom="paragraph">
-              <wp:posOffset>160655</wp:posOffset>
-            </wp:positionV>
-            <wp:extent cx="2499208" cy="3333750"/>
-            <wp:effectExtent l="0" t="0" r="0" b="0"/>
-            <wp:wrapNone/>
-            <wp:docPr id="1514118454" name="Picture 2"/>
-            <wp:cNvGraphicFramePr>
-              <a:graphicFrameLocks xmlns:a="http://schemas.openxmlformats.org/drawingml/2006/main" noChangeAspect="1"/>
-            </wp:cNvGraphicFramePr>
-            <a:graphic xmlns:a="http://schemas.openxmlformats.org/drawingml/2006/main">
-              <a:graphicData uri="http://schemas.openxmlformats.org/drawingml/2006/picture">
-                <pic:pic xmlns:pic="http://schemas.openxmlformats.org/drawingml/2006/picture">
-                  <pic:nvPicPr>
-                    <pic:cNvPr id="0" name="Picture 2"/>
-                    <pic:cNvPicPr>
-                      <a:picLocks noChangeAspect="1" noChangeArrowheads="1"/>
-                    </pic:cNvPicPr>
-                  </pic:nvPicPr>
-                  <pic:blipFill>
-                    <a:blip r:embed="rId8">
-                      <a:extLst>
-                        <a:ext uri="{28A0092B-C50C-407E-A947-70E740481C1C}">
-                          <a14:useLocalDpi xmlns:a14="http://schemas.microsoft.com/office/drawing/2010/main" val="0"/>
-                        </a:ext>
-                      </a:extLst>
-                    </a:blip>
-                    <a:srcRect/>
-                    <a:stretch>
-                      <a:fillRect/>
-                    </a:stretch>
-                  </pic:blipFill>
-                  <pic:spPr bwMode="auto">
-                    <a:xfrm>
-                      <a:off x="0" y="0"/>
-                      <a:ext cx="2499208" cy="3333750"/>
-                    </a:xfrm>
-                    <a:prstGeom prst="rect">
-                      <a:avLst/>
-                    </a:prstGeom>
-                    <a:noFill/>
-                    <a:ln>
-                      <a:noFill/>
-                    </a:ln>
-                  </pic:spPr>
-                </pic:pic>
-              </a:graphicData>
-            </a:graphic>
-          </wp:anchor>
+          </wp:inline>
         </w:drawing>
       </w:r>
     </w:p>

</xml_diff>